<commit_message>
We improved logic and GUI pending of integration
</commit_message>
<xml_diff>
--- a/documentation/DocumentationSecondDeliverable.docx
+++ b/documentation/DocumentationSecondDeliverable.docx
@@ -3658,6 +3658,76 @@
     <w:p/>
     <w:p>
       <w:r>
+        <w:rPr>
+          <w:noProof/>
+          <w:lang w:val="es-ES" w:eastAsia="es-ES"/>
+        </w:rPr>
+        <w:drawing>
+          <wp:inline distT="0" distB="0" distL="0" distR="0">
+            <wp:extent cx="5724525" cy="3629025"/>
+            <wp:effectExtent l="0" t="0" r="9525" b="9525"/>
+            <wp:docPr id="1" name="Picture 1" descr="C:\Users\daniel\AppData\Local\Microsoft\Windows\INetCache\Content.Word\uml.png"/>
+            <wp:cNvGraphicFramePr>
+              <a:graphicFrameLocks xmlns:a="http://schemas.openxmlformats.org/drawingml/2006/main" noChangeAspect="1"/>
+            </wp:cNvGraphicFramePr>
+            <a:graphic xmlns:a="http://schemas.openxmlformats.org/drawingml/2006/main">
+              <a:graphicData uri="http://schemas.openxmlformats.org/drawingml/2006/picture">
+                <pic:pic xmlns:pic="http://schemas.openxmlformats.org/drawingml/2006/picture">
+                  <pic:nvPicPr>
+                    <pic:cNvPr id="0" name="Picture 5" descr="C:\Users\daniel\AppData\Local\Microsoft\Windows\INetCache\Content.Word\uml.png"/>
+                    <pic:cNvPicPr>
+                      <a:picLocks noChangeAspect="1" noChangeArrowheads="1"/>
+                    </pic:cNvPicPr>
+                  </pic:nvPicPr>
+                  <pic:blipFill>
+                    <a:blip r:embed="rId9">
+                      <a:extLst>
+                        <a:ext uri="{28A0092B-C50C-407E-A947-70E740481C1C}">
+                          <a14:useLocalDpi xmlns:a14="http://schemas.microsoft.com/office/drawing/2010/main" val="0"/>
+                        </a:ext>
+                      </a:extLst>
+                    </a:blip>
+                    <a:srcRect/>
+                    <a:stretch>
+                      <a:fillRect/>
+                    </a:stretch>
+                  </pic:blipFill>
+                  <pic:spPr bwMode="auto">
+                    <a:xfrm>
+                      <a:off x="0" y="0"/>
+                      <a:ext cx="5724525" cy="3629025"/>
+                    </a:xfrm>
+                    <a:prstGeom prst="rect">
+                      <a:avLst/>
+                    </a:prstGeom>
+                    <a:noFill/>
+                    <a:ln>
+                      <a:noFill/>
+                    </a:ln>
+                  </pic:spPr>
+                </pic:pic>
+              </a:graphicData>
+            </a:graphic>
+          </wp:inline>
+        </w:drawing>
+      </w:r>
+    </w:p>
+    <w:p>
+      <w:pPr>
+        <w:rPr>
+          <w:rFonts w:ascii="Calibri" w:hAnsi="Calibri" w:cs="Calibri"/>
+          <w:sz w:val="40"/>
+          <w:szCs w:val="40"/>
+          <w:lang w:val="sv"/>
+        </w:rPr>
+      </w:pPr>
+      <w:r>
+        <w:rPr>
+          <w:rFonts w:ascii="Calibri" w:hAnsi="Calibri" w:cs="Calibri"/>
+          <w:sz w:val="40"/>
+          <w:szCs w:val="40"/>
+          <w:lang w:val="sv"/>
+        </w:rPr>
         <w:br w:type="page"/>
       </w:r>
     </w:p>
@@ -3674,6 +3744,8 @@
           <w:lang w:val="sv"/>
         </w:rPr>
       </w:pPr>
+      <w:bookmarkStart w:id="1" w:name="_GoBack"/>
+      <w:bookmarkEnd w:id="1"/>
       <w:r>
         <w:rPr>
           <w:rFonts w:ascii="Calibri" w:hAnsi="Calibri" w:cs="Calibri"/>
@@ -3847,30 +3919,7 @@
           <w:rFonts w:cs="Calibri"/>
           <w:lang w:val="sv-SE"/>
         </w:rPr>
-        <w:t>Player chooses a square and a</w:t>
-      </w:r>
-      <w:r>
-        <w:rPr>
-          <w:rFonts w:cs="Calibri"/>
-          <w:lang w:val="sv-SE"/>
-        </w:rPr>
-        <w:t xml:space="preserve"> dialog with the question</w:t>
-      </w:r>
-      <w:r>
-        <w:rPr>
-          <w:rFonts w:cs="Calibri"/>
-          <w:lang w:val="sv-SE"/>
-        </w:rPr>
-        <w:t xml:space="preserve"> of that category is shown</w:t>
-      </w:r>
-      <w:bookmarkStart w:id="1" w:name="_GoBack"/>
-      <w:bookmarkEnd w:id="1"/>
-      <w:r>
-        <w:rPr>
-          <w:rFonts w:cs="Calibri"/>
-          <w:lang w:val="sv-SE"/>
-        </w:rPr>
-        <w:t>, in which you have to choose one answer, and the game will be elapsed in this way till you reach the center of the board.</w:t>
+        <w:t>Player chooses a square and a dialog with the question of that category is shown, in which you have to choose one answer, and the game will be elapsed in this way till you reach the center of the board.</w:t>
       </w:r>
     </w:p>
     <w:p>
@@ -4364,7 +4413,7 @@
       </w:pPr>
     </w:p>
     <w:sectPr>
-      <w:footerReference w:type="default" r:id="rId9"/>
+      <w:footerReference w:type="default" r:id="rId10"/>
       <w:pgSz w:w="11904" w:h="16847"/>
       <w:pgMar w:top="1440" w:right="1440" w:bottom="1440" w:left="1440" w:header="720" w:footer="720" w:gutter="0"/>
       <w:pgNumType w:start="1"/>
@@ -5993,15 +6042,6 @@
   </w:num>
   <w:num w:numId="11">
     <w:abstractNumId w:val="0"/>
-    <w:lvlOverride w:ilvl="0"/>
-    <w:lvlOverride w:ilvl="1"/>
-    <w:lvlOverride w:ilvl="2"/>
-    <w:lvlOverride w:ilvl="3"/>
-    <w:lvlOverride w:ilvl="4"/>
-    <w:lvlOverride w:ilvl="5"/>
-    <w:lvlOverride w:ilvl="6"/>
-    <w:lvlOverride w:ilvl="7"/>
-    <w:lvlOverride w:ilvl="8"/>
   </w:num>
 </w:numbering>
 </file>

</xml_diff>